<commit_message>
Update edit account doc
Edited edit account
</commit_message>
<xml_diff>
--- a/CMPSC 390 project documents/UseCase edit Account.docx
+++ b/CMPSC 390 project documents/UseCase edit Account.docx
@@ -51,7 +51,7 @@
           </w:tcPr>
           <w:p>
             <w:r>
-              <w:t>Edit password of an</w:t>
+              <w:t>Edit an</w:t>
             </w:r>
             <w:r>
               <w:t xml:space="preserve"> account </w:t>
@@ -135,7 +135,10 @@
               <w:t xml:space="preserve"> an account </w:t>
             </w:r>
             <w:r>
-              <w:t>entry’s password in</w:t>
+              <w:t xml:space="preserve">entry </w:t>
+            </w:r>
+            <w:r>
+              <w:t>in</w:t>
             </w:r>
             <w:r>
               <w:t xml:space="preserve"> an existing database</w:t>
@@ -175,7 +178,7 @@
               </w:numPr>
             </w:pPr>
             <w:r>
-              <w:t>Program is installed</w:t>
+              <w:t>Portable program exists on client</w:t>
             </w:r>
           </w:p>
           <w:p>
@@ -314,7 +317,13 @@
               </w:numPr>
             </w:pPr>
             <w:r>
-              <w:t>User selects the database they want to access</w:t>
+              <w:t xml:space="preserve">User </w:t>
+            </w:r>
+            <w:r>
+              <w:t>has selected</w:t>
+            </w:r>
+            <w:r>
+              <w:t xml:space="preserve"> the database they want to access</w:t>
             </w:r>
           </w:p>
           <w:p>
@@ -326,7 +335,13 @@
               </w:numPr>
             </w:pPr>
             <w:r>
-              <w:t>User logs into the database using the master password</w:t>
+              <w:t xml:space="preserve">User </w:t>
+            </w:r>
+            <w:r>
+              <w:t>has logged</w:t>
+            </w:r>
+            <w:r>
+              <w:t xml:space="preserve"> into the database using the master password</w:t>
             </w:r>
           </w:p>
           <w:p>
@@ -353,7 +368,15 @@
               <w:t xml:space="preserve"> </w:t>
             </w:r>
             <w:r>
-              <w:t>account “ option.</w:t>
+              <w:t>account</w:t>
+            </w:r>
+            <w:proofErr w:type="gramStart"/>
+            <w:r>
+              <w:t>“ option</w:t>
+            </w:r>
+            <w:proofErr w:type="gramEnd"/>
+            <w:r>
+              <w:t>.</w:t>
             </w:r>
           </w:p>
           <w:p>
@@ -380,7 +403,26 @@
               <w:t>, which is</w:t>
             </w:r>
             <w:r>
-              <w:t xml:space="preserve"> the title, username, password, verify password, or url.</w:t>
+              <w:t xml:space="preserve"> the </w:t>
+            </w:r>
+            <w:r>
+              <w:t>label</w:t>
+            </w:r>
+            <w:r>
+              <w:t xml:space="preserve">, username, password, verify password, </w:t>
+            </w:r>
+            <w:proofErr w:type="spellStart"/>
+            <w:proofErr w:type="gramStart"/>
+            <w:r>
+              <w:t>url</w:t>
+            </w:r>
+            <w:proofErr w:type="spellEnd"/>
+            <w:proofErr w:type="gramEnd"/>
+            <w:r>
+              <w:t>, description, category</w:t>
+            </w:r>
+            <w:r>
+              <w:t>.</w:t>
             </w:r>
           </w:p>
           <w:p>
@@ -398,7 +440,7 @@
               <w:t xml:space="preserve"> </w:t>
             </w:r>
             <w:r>
-              <w:t>in new password and verifies it by inputting it again in the confirm password.</w:t>
+              <w:t>new information or leaves old information as is</w:t>
             </w:r>
           </w:p>
           <w:p>
@@ -422,7 +464,13 @@
               </w:numPr>
             </w:pPr>
             <w:r>
-              <w:t>User than accepts the newly edited password and the account entry is successfully edited.</w:t>
+              <w:t xml:space="preserve">User than </w:t>
+            </w:r>
+            <w:r>
+              <w:t>submits the information</w:t>
+            </w:r>
+            <w:r>
+              <w:t xml:space="preserve"> and the account entry is successfully edited.</w:t>
             </w:r>
           </w:p>
         </w:tc>
@@ -495,10 +543,10 @@
               </w:numPr>
             </w:pPr>
             <w:r>
-              <w:t>User is taken back to the main</w:t>
-            </w:r>
-            <w:r>
-              <w:t xml:space="preserve"> list</w:t>
+              <w:t xml:space="preserve">User is taken back to the main </w:t>
+            </w:r>
+            <w:r>
+              <w:t>menu</w:t>
             </w:r>
           </w:p>
           <w:p>
@@ -522,7 +570,13 @@
               </w:numPr>
             </w:pPr>
             <w:r>
-              <w:t>User input passwords into the password field and verify password field.</w:t>
+              <w:t>User input</w:t>
+            </w:r>
+            <w:r>
+              <w:t>s</w:t>
+            </w:r>
+            <w:r>
+              <w:t xml:space="preserve"> passwords into the password field and verify password field.</w:t>
             </w:r>
           </w:p>
           <w:p>
@@ -533,51 +587,103 @@
                 <w:numId w:val="2"/>
               </w:numPr>
             </w:pPr>
+            <w:r>
+              <w:t xml:space="preserve">User is notified that they do no match and has to </w:t>
+            </w:r>
+            <w:r>
+              <w:t>re</w:t>
+            </w:r>
+            <w:r>
+              <w:t>input both passwords correctly.</w:t>
+            </w:r>
+          </w:p>
+          <w:p>
+            <w:pPr>
+              <w:pStyle w:val="ListParagraph"/>
+              <w:numPr>
+                <w:ilvl w:val="0"/>
+                <w:numId w:val="2"/>
+              </w:numPr>
+            </w:pPr>
+            <w:r>
+              <w:t>User doesn’t input any information for 1 or more of the required fields.</w:t>
+            </w:r>
+          </w:p>
+          <w:p>
+            <w:pPr>
+              <w:pStyle w:val="ListParagraph"/>
+              <w:numPr>
+                <w:ilvl w:val="1"/>
+                <w:numId w:val="2"/>
+              </w:numPr>
+            </w:pPr>
+            <w:r>
+              <w:t xml:space="preserve">User does not enter in any information for one or all fields. </w:t>
+            </w:r>
+          </w:p>
+          <w:p>
+            <w:pPr>
+              <w:pStyle w:val="ListParagraph"/>
+              <w:numPr>
+                <w:ilvl w:val="1"/>
+                <w:numId w:val="2"/>
+              </w:numPr>
+            </w:pPr>
+            <w:r>
+              <w:t xml:space="preserve">User is prompted </w:t>
+            </w:r>
+            <w:r>
+              <w:t>with</w:t>
+            </w:r>
+            <w:r>
+              <w:t xml:space="preserve"> error </w:t>
+            </w:r>
+            <w:r>
+              <w:t xml:space="preserve">message </w:t>
+            </w:r>
+            <w:r>
+              <w:t>to input required information</w:t>
+            </w:r>
+          </w:p>
+          <w:p>
+            <w:pPr>
+              <w:pStyle w:val="ListParagraph"/>
+              <w:numPr>
+                <w:ilvl w:val="0"/>
+                <w:numId w:val="2"/>
+              </w:numPr>
+            </w:pPr>
+            <w:r>
+              <w:t>User has no account entries in the database</w:t>
+            </w:r>
+          </w:p>
+          <w:p>
+            <w:pPr>
+              <w:pStyle w:val="ListParagraph"/>
+              <w:numPr>
+                <w:ilvl w:val="1"/>
+                <w:numId w:val="2"/>
+              </w:numPr>
+            </w:pPr>
+            <w:r>
+              <w:t>User selects edit account with no existing account in database</w:t>
+            </w:r>
+          </w:p>
+          <w:p>
+            <w:pPr>
+              <w:pStyle w:val="ListParagraph"/>
+              <w:numPr>
+                <w:ilvl w:val="1"/>
+                <w:numId w:val="2"/>
+              </w:numPr>
+            </w:pPr>
+            <w:r>
+              <w:t>User is prompted with error message.</w:t>
+            </w:r>
             <w:bookmarkStart w:id="0" w:name="_GoBack"/>
             <w:bookmarkEnd w:id="0"/>
-            <w:r>
-              <w:t>User is notified that they do no match and has to input both passwords correctly.</w:t>
-            </w:r>
-          </w:p>
-          <w:p>
-            <w:pPr>
-              <w:pStyle w:val="ListParagraph"/>
-              <w:numPr>
-                <w:ilvl w:val="0"/>
-                <w:numId w:val="2"/>
-              </w:numPr>
-            </w:pPr>
-            <w:r>
-              <w:t>User doesn’t input any information for 1 or more of the required fields.</w:t>
-            </w:r>
-          </w:p>
-          <w:p>
-            <w:pPr>
-              <w:pStyle w:val="ListParagraph"/>
-              <w:numPr>
-                <w:ilvl w:val="1"/>
-                <w:numId w:val="2"/>
-              </w:numPr>
-            </w:pPr>
-            <w:r>
-              <w:t xml:space="preserve">User does not enter in any information for one or all fields. </w:t>
-            </w:r>
-          </w:p>
-          <w:p>
-            <w:pPr>
-              <w:pStyle w:val="ListParagraph"/>
-              <w:numPr>
-                <w:ilvl w:val="1"/>
-                <w:numId w:val="2"/>
-              </w:numPr>
-            </w:pPr>
-            <w:r>
-              <w:t>User is prompted an erro</w:t>
-            </w:r>
-            <w:r>
-              <w:t>r to input required information</w:t>
-            </w:r>
-          </w:p>
+          </w:p>
+          <w:p/>
         </w:tc>
       </w:tr>
       <w:tr>
@@ -816,8 +922,15 @@
           </w:p>
           <w:p>
             <w:r>
-              <w:lastRenderedPageBreak/>
-              <w:t>Should this be multi platform or just windows?</w:t>
+              <w:t xml:space="preserve">Should this be </w:t>
+            </w:r>
+            <w:proofErr w:type="spellStart"/>
+            <w:r>
+              <w:t>multi platform</w:t>
+            </w:r>
+            <w:proofErr w:type="spellEnd"/>
+            <w:r>
+              <w:t xml:space="preserve"> or just windows?</w:t>
             </w:r>
           </w:p>
         </w:tc>
@@ -1874,7 +1987,7 @@
   <a:extraClrSchemeLst/>
   <a:extLst>
     <a:ext uri="{05A4C25C-085E-4340-85A3-A5531E510DB2}">
-      <thm15:themeFamily xmlns:thm15="http://schemas.microsoft.com/office/thememl/2012/main" xmlns="" name="Office Theme" id="{62F939B6-93AF-4DB8-9C6B-D6C7DFDC589F}" vid="{4A3C46E8-61CC-4603-A589-7422A47A8E4A}"/>
+      <thm15:themeFamily xmlns="" xmlns:thm15="http://schemas.microsoft.com/office/thememl/2012/main" name="Office Theme" id="{62F939B6-93AF-4DB8-9C6B-D6C7DFDC589F}" vid="{4A3C46E8-61CC-4603-A589-7422A47A8E4A}"/>
     </a:ext>
   </a:extLst>
 </a:theme>

</xml_diff>